<commit_message>
added draft project proposal
</commit_message>
<xml_diff>
--- a/project_proposal/project_proposal.docx
+++ b/project_proposal/project_proposal.docx
@@ -42,13 +42,7 @@
           <w:rPr>
             <w:rStyle w:val="Hyperlink"/>
           </w:rPr>
-          <w:t>dhenriquez3</w:t>
-        </w:r>
-        <w:r>
-          <w:rPr>
-            <w:rStyle w:val="Hyperlink"/>
-          </w:rPr>
-          <w:t>@gatech.edu</w:t>
+          <w:t>dhenriquez3@gatech.edu</w:t>
         </w:r>
       </w:hyperlink>
       <w:r>
@@ -73,15 +67,7 @@
         <w:t xml:space="preserve">, paper title: </w:t>
       </w:r>
       <w:r>
-        <w:t xml:space="preserve">AI-Driven Clinical Decision Support: Enhancing Disease Diagnosis Exploiting </w:t>
-      </w:r>
-      <w:proofErr w:type="gramStart"/>
-      <w:r>
-        <w:t>Patients</w:t>
-      </w:r>
-      <w:proofErr w:type="gramEnd"/>
-      <w:r>
-        <w:t xml:space="preserve"> Similarity</w:t>
+        <w:t>AI-Driven Clinical Decision Support: Enhancing Disease Diagnosis Exploiting Patients Similarity</w:t>
       </w:r>
       <w:r>
         <w:t xml:space="preserve">, venue: </w:t>
@@ -190,13 +176,7 @@
         <w:t xml:space="preserve">. The approach </w:t>
       </w:r>
       <w:r>
-        <w:t xml:space="preserve">introduces a </w:t>
-      </w:r>
-      <w:r>
-        <w:t>tool</w:t>
-      </w:r>
-      <w:r>
-        <w:t xml:space="preserve"> </w:t>
+        <w:t xml:space="preserve">introduces a tool </w:t>
       </w:r>
       <w:r>
         <w:t>which can</w:t>
@@ -385,13 +365,7 @@
         <w:t>MIMIC III</w:t>
       </w:r>
       <w:r>
-        <w:t xml:space="preserve"> </w:t>
-      </w:r>
-      <w:r>
-        <w:t>v1.4</w:t>
-      </w:r>
-      <w:r>
-        <w:t xml:space="preserve">, </w:t>
+        <w:t xml:space="preserve"> v1.4, </w:t>
       </w:r>
       <w:r>
         <w:t>a</w:t>
@@ -448,43 +422,23 @@
         <w:pStyle w:val="Heading1"/>
       </w:pPr>
       <w:r>
-        <w:t xml:space="preserve">paper </w:t>
-      </w:r>
-      <w:r>
-        <w:t>2</w:t>
-      </w:r>
-      <w:r>
-        <w:t xml:space="preserve">: </w:t>
+        <w:t xml:space="preserve">paper 2: </w:t>
       </w:r>
       <w:r>
         <w:tab/>
-      </w:r>
-      <w:r>
-        <w:t>index: 201</w:t>
-      </w:r>
-      <w:r>
-        <w:t xml:space="preserve">, </w:t>
-      </w:r>
-      <w:r>
-        <w:t xml:space="preserve">paper title: </w:t>
+        <w:t xml:space="preserve">index: 201, paper title: </w:t>
       </w:r>
       <w:r>
         <w:t>FarSight: Long-Term Disease Prediction Using Unstructured Clinical Nursing Notes</w:t>
       </w:r>
       <w:r>
-        <w:t xml:space="preserve">, </w:t>
-      </w:r>
-      <w:r>
-        <w:t xml:space="preserve">venue: </w:t>
+        <w:t xml:space="preserve">, venue: </w:t>
       </w:r>
       <w:r>
         <w:t>IEEE Transactions on Emerging Topics in Computing</w:t>
       </w:r>
       <w:r>
-        <w:t xml:space="preserve">, </w:t>
-      </w:r>
-      <w:r>
-        <w:t xml:space="preserve">authors: </w:t>
+        <w:t xml:space="preserve">, authors: </w:t>
       </w:r>
       <w:r>
         <w:t>TUSHAAR GANGAVARAPU, GOKUL S KRISHNAN, SOWMYA KAMATH S, JAYAKUMAR JEGANATHAN</w:t>
@@ -550,52 +504,62 @@
         <w:t xml:space="preserve">Code Accessibility: Yes, </w:t>
       </w:r>
     </w:p>
+    <w:p>
+      <w:r>
+        <w:t xml:space="preserve">Task: A long-term aggregation mechanism intended to </w:t>
+      </w:r>
+      <w:r>
+        <w:t>recognize</w:t>
+      </w:r>
+      <w:r>
+        <w:t xml:space="preserve"> the onset of the disease with the earliest detected symptoms, by using unstructured clinical notes.</w:t>
+      </w:r>
+    </w:p>
+    <w:p>
+      <w:r>
+        <w:t>Innovation: The use of unstructured clinical notes and not just EHR data.</w:t>
+      </w:r>
+    </w:p>
+    <w:p>
+      <w:r>
+        <w:lastRenderedPageBreak/>
+        <w:t>Dis/Adv.: The model beats state of the art EHRs models, however it’s designed to only include nursing data not other sources as well. Don’t give many insights on how they implemented the first step aggregation model Farsighted (long term aggregation by future like up).</w:t>
+      </w:r>
+    </w:p>
+    <w:p>
+      <w:r>
+        <w:t>Data Accessibility: Yes, MIMIC-III data</w:t>
+      </w:r>
+    </w:p>
+    <w:p>
+      <w:r>
+        <w:t>Code Accessibility: Code is not provided by the author</w:t>
+      </w:r>
+    </w:p>
     <w:p/>
     <w:p/>
-    <w:p/>
     <w:p>
       <w:pPr>
         <w:pStyle w:val="Heading1"/>
       </w:pPr>
       <w:r>
-        <w:lastRenderedPageBreak/>
-        <w:t xml:space="preserve">paper </w:t>
-      </w:r>
-      <w:r>
-        <w:t>3</w:t>
-      </w:r>
-      <w:r>
-        <w:t xml:space="preserve">: </w:t>
+        <w:t xml:space="preserve">paper 3: </w:t>
       </w:r>
       <w:r>
         <w:tab/>
-      </w:r>
-      <w:r>
-        <w:t>index: 235</w:t>
-      </w:r>
-      <w:r>
-        <w:t xml:space="preserve">, </w:t>
-      </w:r>
-      <w:r>
-        <w:t xml:space="preserve">paper title: </w:t>
+        <w:t xml:space="preserve">index: 235, paper title: </w:t>
       </w:r>
       <w:r>
         <w:t>Med7: A transferable clinical natural language processing model for electronic health records</w:t>
       </w:r>
       <w:r>
-        <w:t xml:space="preserve">, </w:t>
-      </w:r>
-      <w:r>
-        <w:t xml:space="preserve">venue: </w:t>
-      </w:r>
-      <w:r>
-        <w:t>IEEE Transactions on Emerging Topics in Computing</w:t>
-      </w:r>
-      <w:r>
-        <w:t xml:space="preserve">, </w:t>
-      </w:r>
-      <w:r>
-        <w:t xml:space="preserve">authors: </w:t>
+        <w:t xml:space="preserve">, venue: </w:t>
+      </w:r>
+      <w:r>
+        <w:t>Artificial Intelligence in Medicine</w:t>
+      </w:r>
+      <w:r>
+        <w:t xml:space="preserve">, authors: </w:t>
       </w:r>
       <w:r>
         <w:t>Andrey Kormilitzin, Nemanja Vaci, Qiang Liu, Alejo Nevado-Holgado</w:t>
@@ -662,6 +626,32 @@
       </w:r>
     </w:p>
     <w:p/>
+    <w:p>
+      <w:r>
+        <w:t>Task: A named-entity recognition (NER) model for clinical natural language processing. The model recognise drug names, route of administration, frequency, dosage, strength, form, duration. Besides the model can be transferability is studied.</w:t>
+      </w:r>
+    </w:p>
+    <w:p>
+      <w:r>
+        <w:t>Innovation: The development of a named-entity recognition model for free-text electronic health records that can be transfer and achieve good accuracy by a small fine-tuning on a small sample.</w:t>
+      </w:r>
+    </w:p>
+    <w:p>
+      <w:r>
+        <w:t>Dis/Adv.: The model acquire a high score over all categories. And after a fine-tuning on a small sample the transfer model performs good as well.</w:t>
+      </w:r>
+    </w:p>
+    <w:p>
+      <w:r>
+        <w:lastRenderedPageBreak/>
+        <w:t>Data Accessibility: Yes, MIMIC-III data and UK-CRIS network data (the UK data access is dependent on receiving research approvals from NHS trust oversight bodies at Oxford Health NHS Foundation Trust )</w:t>
+      </w:r>
+    </w:p>
+    <w:p>
+      <w:r>
+        <w:t>Code Accessibility: Yes, https://github.com/kormilitzin/med7</w:t>
+      </w:r>
+    </w:p>
     <w:sectPr>
       <w:headerReference w:type="even" r:id="rId12"/>
       <w:headerReference w:type="default" r:id="rId13"/>

</xml_diff>

<commit_message>
Add last 2 paper review to project proposal.
</commit_message>
<xml_diff>
--- a/project_proposal/project_proposal.docx
+++ b/project_proposal/project_proposal.docx
@@ -17,8 +17,21 @@
       <w:pPr>
         <w:pStyle w:val="Subtitle"/>
       </w:pPr>
-      <w:r>
-        <w:t xml:space="preserve">Rezana Ganie &amp; </w:t>
+      <w:proofErr w:type="spellStart"/>
+      <w:r>
+        <w:t>Rezana</w:t>
+      </w:r>
+      <w:proofErr w:type="spellEnd"/>
+      <w:r>
+        <w:t xml:space="preserve"> </w:t>
+      </w:r>
+      <w:proofErr w:type="spellStart"/>
+      <w:r>
+        <w:t>Ganie</w:t>
+      </w:r>
+      <w:proofErr w:type="spellEnd"/>
+      <w:r>
+        <w:t xml:space="preserve"> &amp; </w:t>
       </w:r>
       <w:r>
         <w:t>David Alejandro Henriquez</w:t>
@@ -79,7 +92,15 @@
         <w:t xml:space="preserve">, authors: </w:t>
       </w:r>
       <w:r>
-        <w:t>CARMELA COMITO , DEBORAH FALCONE, AND AGOSTINO FORESTIERO</w:t>
+        <w:t xml:space="preserve">CARMELA </w:t>
+      </w:r>
+      <w:proofErr w:type="gramStart"/>
+      <w:r>
+        <w:t>COMITO ,</w:t>
+      </w:r>
+      <w:proofErr w:type="gramEnd"/>
+      <w:r>
+        <w:t xml:space="preserve"> DEBORAH FALCONE, AND AGOSTINO FORESTIERO</w:t>
       </w:r>
     </w:p>
     <w:p>
@@ -155,10 +176,18 @@
         <w:t xml:space="preserve"> </w:t>
       </w:r>
       <w:r>
-        <w:t>(1)</w:t>
-      </w:r>
-      <w:r>
-        <w:t xml:space="preserve">hospital admissions, </w:t>
+        <w:t>(</w:t>
+      </w:r>
+      <w:proofErr w:type="gramStart"/>
+      <w:r>
+        <w:t>1)</w:t>
+      </w:r>
+      <w:r>
+        <w:t>hospital</w:t>
+      </w:r>
+      <w:proofErr w:type="gramEnd"/>
+      <w:r>
+        <w:t xml:space="preserve"> admissions, </w:t>
       </w:r>
       <w:r>
         <w:t>(2)</w:t>
@@ -241,7 +270,15 @@
         <w:t xml:space="preserve"> is developed </w:t>
       </w:r>
       <w:r>
-        <w:t>to generate context-based and rich representation of health related information.</w:t>
+        <w:t xml:space="preserve">to generate context-based and rich representation of </w:t>
+      </w:r>
+      <w:proofErr w:type="gramStart"/>
+      <w:r>
+        <w:t>health related</w:t>
+      </w:r>
+      <w:proofErr w:type="gramEnd"/>
+      <w:r>
+        <w:t xml:space="preserve"> information.</w:t>
       </w:r>
     </w:p>
     <w:p>
@@ -254,7 +291,15 @@
         <w:pStyle w:val="ListParagraph"/>
       </w:pPr>
       <w:r>
-        <w:t xml:space="preserve">The framework suggested contains a five step process including (1) construction of patient vectors, (2) develop the semantic corpus, (3)build and train a neural network, (4) construct similarity profiles and (5) make predictions. </w:t>
+        <w:t>The framework suggested contains a five step process including (1) construction of patient vectors, (2) develop the semantic corpus, (</w:t>
+      </w:r>
+      <w:proofErr w:type="gramStart"/>
+      <w:r>
+        <w:t>3)build</w:t>
+      </w:r>
+      <w:proofErr w:type="gramEnd"/>
+      <w:r>
+        <w:t xml:space="preserve"> and train a neural network, (4) construct similarity profiles and (5) make predictions. </w:t>
       </w:r>
     </w:p>
     <w:p>
@@ -455,6 +500,23 @@
       <w:r>
         <w:t>Task:</w:t>
       </w:r>
+      <w:r>
+        <w:t xml:space="preserve"> </w:t>
+      </w:r>
+    </w:p>
+    <w:p>
+      <w:pPr>
+        <w:pStyle w:val="ListParagraph"/>
+      </w:pPr>
+      <w:r>
+        <w:t xml:space="preserve">Build a model that recognizes the onset of a disease by using the earliest detected symptoms. The principal source of data is nurse clinical notes. The model uses long-term </w:t>
+      </w:r>
+      <w:r>
+        <w:t>aggregation</w:t>
+      </w:r>
+      <w:r>
+        <w:t xml:space="preserve"> systems before the NLP tasks.</w:t>
+      </w:r>
     </w:p>
     <w:p>
       <w:pPr>
@@ -465,7 +527,36 @@
         </w:numPr>
       </w:pPr>
       <w:r>
-        <w:t xml:space="preserve">Innovation </w:t>
+        <w:t>Innovation</w:t>
+      </w:r>
+      <w:r>
+        <w:t>:</w:t>
+      </w:r>
+      <w:r>
+        <w:t xml:space="preserve"> </w:t>
+      </w:r>
+    </w:p>
+    <w:p>
+      <w:pPr>
+        <w:pStyle w:val="ListParagraph"/>
+      </w:pPr>
+      <w:r>
+        <w:t>The use of unstructured clinical notes and not just EHR data</w:t>
+      </w:r>
+      <w:r>
+        <w:t xml:space="preserve">. A </w:t>
+      </w:r>
+      <w:r>
+        <w:t xml:space="preserve">long-term </w:t>
+      </w:r>
+      <w:r>
+        <w:t>aggregation</w:t>
+      </w:r>
+      <w:r>
+        <w:t xml:space="preserve"> system</w:t>
+      </w:r>
+      <w:r>
+        <w:t>.</w:t>
       </w:r>
     </w:p>
     <w:p>
@@ -483,13 +574,13 @@
     <w:p>
       <w:pPr>
         <w:pStyle w:val="ListParagraph"/>
-        <w:numPr>
-          <w:ilvl w:val="0"/>
-          <w:numId w:val="7"/>
-        </w:numPr>
-      </w:pPr>
-      <w:r>
-        <w:t>Data Accessibility: Yes</w:t>
+      </w:pPr>
+      <w:r>
+        <w:t xml:space="preserve">The model beats state-of-the-art EHRs models. However, it is biased toward nursing data (hard to generalize to different sources of data). Don’t </w:t>
+      </w:r>
+      <w:r>
+        <w:lastRenderedPageBreak/>
+        <w:t>give many insights on how they implemented the first step aggregation model Farsighted (long-term aggregation by future like up).</w:t>
       </w:r>
     </w:p>
     <w:p>
@@ -501,42 +592,39 @@
         </w:numPr>
       </w:pPr>
       <w:r>
-        <w:t xml:space="preserve">Code Accessibility: Yes, </w:t>
-      </w:r>
-    </w:p>
-    <w:p>
-      <w:r>
-        <w:t xml:space="preserve">Task: A long-term aggregation mechanism intended to </w:t>
-      </w:r>
-      <w:r>
-        <w:t>recognize</w:t>
-      </w:r>
-      <w:r>
-        <w:t xml:space="preserve"> the onset of the disease with the earliest detected symptoms, by using unstructured clinical notes.</w:t>
-      </w:r>
-    </w:p>
-    <w:p>
-      <w:r>
-        <w:t>Innovation: The use of unstructured clinical notes and not just EHR data.</w:t>
-      </w:r>
-    </w:p>
-    <w:p>
-      <w:r>
-        <w:lastRenderedPageBreak/>
-        <w:t>Dis/Adv.: The model beats state of the art EHRs models, however it’s designed to only include nursing data not other sources as well. Don’t give many insights on how they implemented the first step aggregation model Farsighted (long term aggregation by future like up).</w:t>
-      </w:r>
-    </w:p>
-    <w:p>
-      <w:r>
-        <w:t>Data Accessibility: Yes, MIMIC-III data</w:t>
-      </w:r>
-    </w:p>
-    <w:p>
-      <w:r>
-        <w:t>Code Accessibility: Code is not provided by the author</w:t>
-      </w:r>
-    </w:p>
-    <w:p/>
+        <w:t xml:space="preserve">Data Accessibility: </w:t>
+      </w:r>
+      <w:r>
+        <w:t xml:space="preserve">Yes. </w:t>
+      </w:r>
+      <w:r>
+        <w:t>MIMIC III</w:t>
+      </w:r>
+      <w:r>
+        <w:t>, a</w:t>
+      </w:r>
+      <w:r>
+        <w:t xml:space="preserve"> publicly available critical care dataset.</w:t>
+      </w:r>
+    </w:p>
+    <w:p>
+      <w:pPr>
+        <w:pStyle w:val="ListParagraph"/>
+        <w:numPr>
+          <w:ilvl w:val="0"/>
+          <w:numId w:val="7"/>
+        </w:numPr>
+      </w:pPr>
+      <w:r>
+        <w:t xml:space="preserve">Code Accessibility: </w:t>
+      </w:r>
+      <w:r>
+        <w:t>Code is not provided by the author</w:t>
+      </w:r>
+      <w:r>
+        <w:t>.</w:t>
+      </w:r>
+    </w:p>
     <w:p/>
     <w:p>
       <w:pPr>
@@ -580,13 +668,9 @@
     <w:p>
       <w:pPr>
         <w:pStyle w:val="ListParagraph"/>
-        <w:numPr>
-          <w:ilvl w:val="0"/>
-          <w:numId w:val="8"/>
-        </w:numPr>
-      </w:pPr>
-      <w:r>
-        <w:t xml:space="preserve">Innovation </w:t>
+      </w:pPr>
+      <w:r>
+        <w:t>An NLP model that recognizes drug names, routes of administration, frequency, dosage, strength, form, and duration from clinical data. More precisely a named-entity recognition (NER) model for clinical natural language processing with good transferability properties.</w:t>
       </w:r>
     </w:p>
     <w:p>
@@ -598,7 +682,21 @@
         </w:numPr>
       </w:pPr>
       <w:r>
-        <w:t>Disadvantages/Advantages:</w:t>
+        <w:t>Innovation</w:t>
+      </w:r>
+      <w:r>
+        <w:t>:</w:t>
+      </w:r>
+    </w:p>
+    <w:p>
+      <w:pPr>
+        <w:pStyle w:val="ListParagraph"/>
+      </w:pPr>
+      <w:r>
+        <w:t xml:space="preserve">A model that adapts to a different dataset with only a small fine-tuning on a small sample dataset. The model is trained with MIMIC III data and transferred with transfer learning to UK CRIS dataset. </w:t>
+      </w:r>
+      <w:r>
+        <w:t xml:space="preserve"> </w:t>
       </w:r>
     </w:p>
     <w:p>
@@ -610,7 +708,18 @@
         </w:numPr>
       </w:pPr>
       <w:r>
-        <w:t>Data Accessibility: Yes</w:t>
+        <w:t>Disadvantages/Advantages:</w:t>
+      </w:r>
+      <w:r>
+        <w:t xml:space="preserve"> </w:t>
+      </w:r>
+    </w:p>
+    <w:p>
+      <w:pPr>
+        <w:pStyle w:val="ListParagraph"/>
+      </w:pPr>
+      <w:r>
+        <w:t>The model presents a high score overall categories. And after fine-tuning on a small sample the transfer model has a good performance.</w:t>
       </w:r>
     </w:p>
     <w:p>
@@ -622,36 +731,38 @@
         </w:numPr>
       </w:pPr>
       <w:r>
-        <w:t xml:space="preserve">Code Accessibility: Yes, </w:t>
+        <w:t xml:space="preserve">Data Accessibility: </w:t>
+      </w:r>
+    </w:p>
+    <w:p>
+      <w:pPr>
+        <w:pStyle w:val="ListParagraph"/>
+      </w:pPr>
+      <w:r>
+        <w:t xml:space="preserve">Yes, MIMIC-III data and UK-CRIS network data (the UK data access is dependent on receiving research approvals from NHS trust oversight bodies at Oxford Health NHS Foundation </w:t>
+      </w:r>
+      <w:proofErr w:type="gramStart"/>
+      <w:r>
+        <w:t>Trust )</w:t>
+      </w:r>
+      <w:proofErr w:type="gramEnd"/>
+    </w:p>
+    <w:p>
+      <w:pPr>
+        <w:pStyle w:val="ListParagraph"/>
+        <w:numPr>
+          <w:ilvl w:val="0"/>
+          <w:numId w:val="8"/>
+        </w:numPr>
+      </w:pPr>
+      <w:r>
+        <w:t xml:space="preserve">Code Accessibility: </w:t>
+      </w:r>
+      <w:r>
+        <w:t>Yes, https://github.com/kormilitzin/med7</w:t>
       </w:r>
     </w:p>
     <w:p/>
-    <w:p>
-      <w:r>
-        <w:t>Task: A named-entity recognition (NER) model for clinical natural language processing. The model recognise drug names, route of administration, frequency, dosage, strength, form, duration. Besides the model can be transferability is studied.</w:t>
-      </w:r>
-    </w:p>
-    <w:p>
-      <w:r>
-        <w:t>Innovation: The development of a named-entity recognition model for free-text electronic health records that can be transfer and achieve good accuracy by a small fine-tuning on a small sample.</w:t>
-      </w:r>
-    </w:p>
-    <w:p>
-      <w:r>
-        <w:t>Dis/Adv.: The model acquire a high score over all categories. And after a fine-tuning on a small sample the transfer model performs good as well.</w:t>
-      </w:r>
-    </w:p>
-    <w:p>
-      <w:r>
-        <w:lastRenderedPageBreak/>
-        <w:t>Data Accessibility: Yes, MIMIC-III data and UK-CRIS network data (the UK data access is dependent on receiving research approvals from NHS trust oversight bodies at Oxford Health NHS Foundation Trust )</w:t>
-      </w:r>
-    </w:p>
-    <w:p>
-      <w:r>
-        <w:t>Code Accessibility: Yes, https://github.com/kormilitzin/med7</w:t>
-      </w:r>
-    </w:p>
     <w:sectPr>
       <w:headerReference w:type="even" r:id="rId12"/>
       <w:headerReference w:type="default" r:id="rId13"/>

</xml_diff>